<commit_message>
Update the PPD lab
It uses the front lines before start and after end lines, create a buffer of three lines that change progressively
</commit_message>
<xml_diff>
--- a/Year 3/Parallel and Distributed Programming/Laboratory 2/Convolution Matrix Documentation.docx
+++ b/Year 3/Parallel and Distributed Programming/Laboratory 2/Convolution Matrix Documentation.docx
@@ -118,19 +118,6 @@
         </w:rPr>
         <w:t>.ps1</w:t>
       </w:r>
-    </w:p>
-    <w:p>
-      <w:pPr>
-        <w:spacing w:after="0"/>
-        <w:textAlignment w:val="baseline"/>
-        <w:rPr>
-          <w:rFonts w:ascii="Times New Roman" w:eastAsia="Times New Roman" w:hAnsi="Times New Roman" w:cs="Times New Roman"/>
-          <w:b/>
-          <w:bCs/>
-          <w:sz w:val="24"/>
-          <w:szCs w:val="24"/>
-        </w:rPr>
-      </w:pPr>
     </w:p>
     <w:tbl>
       <w:tblPr>
@@ -417,7 +404,23 @@
                 <w:sz w:val="24"/>
                 <w:szCs w:val="24"/>
               </w:rPr>
-              <w:t>0,14099</w:t>
+              <w:t>0</w:t>
+            </w:r>
+            <w:r>
+              <w:rPr>
+                <w:rFonts w:ascii="Times New Roman" w:eastAsia="Times New Roman" w:hAnsi="Times New Roman" w:cs="Times New Roman"/>
+                <w:sz w:val="24"/>
+                <w:szCs w:val="24"/>
+              </w:rPr>
+              <w:t>,</w:t>
+            </w:r>
+            <w:r>
+              <w:rPr>
+                <w:rFonts w:ascii="Times New Roman" w:eastAsia="Times New Roman" w:hAnsi="Times New Roman" w:cs="Times New Roman"/>
+                <w:sz w:val="24"/>
+                <w:szCs w:val="24"/>
+              </w:rPr>
+              <w:t>15081</w:t>
             </w:r>
           </w:p>
         </w:tc>
@@ -511,7 +514,23 @@
                 <w:sz w:val="24"/>
                 <w:szCs w:val="24"/>
               </w:rPr>
-              <w:t>2,63652</w:t>
+              <w:t>3</w:t>
+            </w:r>
+            <w:r>
+              <w:rPr>
+                <w:rFonts w:ascii="Times New Roman" w:eastAsia="Times New Roman" w:hAnsi="Times New Roman" w:cs="Times New Roman"/>
+                <w:sz w:val="24"/>
+                <w:szCs w:val="24"/>
+              </w:rPr>
+              <w:t>,</w:t>
+            </w:r>
+            <w:r>
+              <w:rPr>
+                <w:rFonts w:ascii="Times New Roman" w:eastAsia="Times New Roman" w:hAnsi="Times New Roman" w:cs="Times New Roman"/>
+                <w:sz w:val="24"/>
+                <w:szCs w:val="24"/>
+              </w:rPr>
+              <w:t>73534</w:t>
             </w:r>
           </w:p>
         </w:tc>
@@ -661,7 +680,23 @@
                 <w:sz w:val="24"/>
                 <w:szCs w:val="24"/>
               </w:rPr>
-              <w:t>20,36893</w:t>
+              <w:t>22</w:t>
+            </w:r>
+            <w:r>
+              <w:rPr>
+                <w:rFonts w:ascii="Times New Roman" w:eastAsia="Times New Roman" w:hAnsi="Times New Roman" w:cs="Times New Roman"/>
+                <w:sz w:val="24"/>
+                <w:szCs w:val="24"/>
+              </w:rPr>
+              <w:t>,</w:t>
+            </w:r>
+            <w:r>
+              <w:rPr>
+                <w:rFonts w:ascii="Times New Roman" w:eastAsia="Times New Roman" w:hAnsi="Times New Roman" w:cs="Times New Roman"/>
+                <w:sz w:val="24"/>
+                <w:szCs w:val="24"/>
+              </w:rPr>
+              <w:t>42328</w:t>
             </w:r>
           </w:p>
         </w:tc>
@@ -752,7 +787,23 @@
                 <w:sz w:val="24"/>
                 <w:szCs w:val="24"/>
               </w:rPr>
-              <w:t>22,41366</w:t>
+              <w:t>32</w:t>
+            </w:r>
+            <w:r>
+              <w:rPr>
+                <w:rFonts w:ascii="Times New Roman" w:eastAsia="Times New Roman" w:hAnsi="Times New Roman" w:cs="Times New Roman"/>
+                <w:sz w:val="24"/>
+                <w:szCs w:val="24"/>
+              </w:rPr>
+              <w:t>,</w:t>
+            </w:r>
+            <w:r>
+              <w:rPr>
+                <w:rFonts w:ascii="Times New Roman" w:eastAsia="Times New Roman" w:hAnsi="Times New Roman" w:cs="Times New Roman"/>
+                <w:sz w:val="24"/>
+                <w:szCs w:val="24"/>
+              </w:rPr>
+              <w:t>30973</w:t>
             </w:r>
           </w:p>
         </w:tc>
@@ -843,7 +894,23 @@
                 <w:sz w:val="24"/>
                 <w:szCs w:val="24"/>
               </w:rPr>
-              <w:t>22,34325</w:t>
+              <w:t>34</w:t>
+            </w:r>
+            <w:r>
+              <w:rPr>
+                <w:rFonts w:ascii="Times New Roman" w:eastAsia="Times New Roman" w:hAnsi="Times New Roman" w:cs="Times New Roman"/>
+                <w:sz w:val="24"/>
+                <w:szCs w:val="24"/>
+              </w:rPr>
+              <w:t>,</w:t>
+            </w:r>
+            <w:r>
+              <w:rPr>
+                <w:rFonts w:ascii="Times New Roman" w:eastAsia="Times New Roman" w:hAnsi="Times New Roman" w:cs="Times New Roman"/>
+                <w:sz w:val="24"/>
+                <w:szCs w:val="24"/>
+              </w:rPr>
+              <w:t>26801</w:t>
             </w:r>
           </w:p>
         </w:tc>
@@ -934,7 +1001,23 @@
                 <w:sz w:val="24"/>
                 <w:szCs w:val="24"/>
               </w:rPr>
-              <w:t>28,10746</w:t>
+              <w:t>39</w:t>
+            </w:r>
+            <w:r>
+              <w:rPr>
+                <w:rFonts w:ascii="Times New Roman" w:eastAsia="Times New Roman" w:hAnsi="Times New Roman" w:cs="Times New Roman"/>
+                <w:sz w:val="24"/>
+                <w:szCs w:val="24"/>
+              </w:rPr>
+              <w:t>,</w:t>
+            </w:r>
+            <w:r>
+              <w:rPr>
+                <w:rFonts w:ascii="Times New Roman" w:eastAsia="Times New Roman" w:hAnsi="Times New Roman" w:cs="Times New Roman"/>
+                <w:sz w:val="24"/>
+                <w:szCs w:val="24"/>
+              </w:rPr>
+              <w:t>48752</w:t>
             </w:r>
           </w:p>
         </w:tc>
@@ -1025,7 +1108,23 @@
                 <w:sz w:val="24"/>
                 <w:szCs w:val="24"/>
               </w:rPr>
-              <w:t>29,18894</w:t>
+              <w:t>35</w:t>
+            </w:r>
+            <w:r>
+              <w:rPr>
+                <w:rFonts w:ascii="Times New Roman" w:eastAsia="Times New Roman" w:hAnsi="Times New Roman" w:cs="Times New Roman"/>
+                <w:sz w:val="24"/>
+                <w:szCs w:val="24"/>
+              </w:rPr>
+              <w:t>,</w:t>
+            </w:r>
+            <w:r>
+              <w:rPr>
+                <w:rFonts w:ascii="Times New Roman" w:eastAsia="Times New Roman" w:hAnsi="Times New Roman" w:cs="Times New Roman"/>
+                <w:sz w:val="24"/>
+                <w:szCs w:val="24"/>
+              </w:rPr>
+              <w:t>58383</w:t>
             </w:r>
           </w:p>
         </w:tc>
@@ -1153,7 +1252,23 @@
                 <w:sz w:val="24"/>
                 <w:szCs w:val="24"/>
               </w:rPr>
-              <w:t>1459,07605</w:t>
+              <w:t>1597</w:t>
+            </w:r>
+            <w:r>
+              <w:rPr>
+                <w:rFonts w:ascii="Times New Roman" w:eastAsia="Times New Roman" w:hAnsi="Times New Roman" w:cs="Times New Roman"/>
+                <w:sz w:val="24"/>
+                <w:szCs w:val="24"/>
+              </w:rPr>
+              <w:t>,</w:t>
+            </w:r>
+            <w:r>
+              <w:rPr>
+                <w:rFonts w:ascii="Times New Roman" w:eastAsia="Times New Roman" w:hAnsi="Times New Roman" w:cs="Times New Roman"/>
+                <w:sz w:val="24"/>
+                <w:szCs w:val="24"/>
+              </w:rPr>
+              <w:t>28517</w:t>
             </w:r>
           </w:p>
         </w:tc>
@@ -1242,7 +1357,23 @@
                 <w:sz w:val="24"/>
                 <w:szCs w:val="24"/>
               </w:rPr>
-              <w:t>889,89796</w:t>
+              <w:t>771</w:t>
+            </w:r>
+            <w:r>
+              <w:rPr>
+                <w:rFonts w:ascii="Times New Roman" w:eastAsia="Times New Roman" w:hAnsi="Times New Roman" w:cs="Times New Roman"/>
+                <w:sz w:val="24"/>
+                <w:szCs w:val="24"/>
+              </w:rPr>
+              <w:t>,</w:t>
+            </w:r>
+            <w:r>
+              <w:rPr>
+                <w:rFonts w:ascii="Times New Roman" w:eastAsia="Times New Roman" w:hAnsi="Times New Roman" w:cs="Times New Roman"/>
+                <w:sz w:val="24"/>
+                <w:szCs w:val="24"/>
+              </w:rPr>
+              <w:t>8493</w:t>
             </w:r>
           </w:p>
         </w:tc>
@@ -1331,7 +1462,23 @@
                 <w:sz w:val="24"/>
                 <w:szCs w:val="24"/>
               </w:rPr>
-              <w:t>534,48317</w:t>
+              <w:t>424</w:t>
+            </w:r>
+            <w:r>
+              <w:rPr>
+                <w:rFonts w:ascii="Times New Roman" w:eastAsia="Times New Roman" w:hAnsi="Times New Roman" w:cs="Times New Roman"/>
+                <w:sz w:val="24"/>
+                <w:szCs w:val="24"/>
+              </w:rPr>
+              <w:t>,</w:t>
+            </w:r>
+            <w:r>
+              <w:rPr>
+                <w:rFonts w:ascii="Times New Roman" w:eastAsia="Times New Roman" w:hAnsi="Times New Roman" w:cs="Times New Roman"/>
+                <w:sz w:val="24"/>
+                <w:szCs w:val="24"/>
+              </w:rPr>
+              <w:t>05292</w:t>
             </w:r>
           </w:p>
         </w:tc>
@@ -1420,7 +1567,23 @@
                 <w:sz w:val="24"/>
                 <w:szCs w:val="24"/>
               </w:rPr>
-              <w:t>355,40912</w:t>
+              <w:t>268</w:t>
+            </w:r>
+            <w:r>
+              <w:rPr>
+                <w:rFonts w:ascii="Times New Roman" w:eastAsia="Times New Roman" w:hAnsi="Times New Roman" w:cs="Times New Roman"/>
+                <w:sz w:val="24"/>
+                <w:szCs w:val="24"/>
+              </w:rPr>
+              <w:t>,</w:t>
+            </w:r>
+            <w:r>
+              <w:rPr>
+                <w:rFonts w:ascii="Times New Roman" w:eastAsia="Times New Roman" w:hAnsi="Times New Roman" w:cs="Times New Roman"/>
+                <w:sz w:val="24"/>
+                <w:szCs w:val="24"/>
+              </w:rPr>
+              <w:t>17987</w:t>
             </w:r>
           </w:p>
         </w:tc>
@@ -1510,7 +1673,23 @@
                 <w:sz w:val="24"/>
                 <w:szCs w:val="24"/>
               </w:rPr>
-              <w:t>324,61949</w:t>
+              <w:t>237</w:t>
+            </w:r>
+            <w:r>
+              <w:rPr>
+                <w:rFonts w:ascii="Times New Roman" w:eastAsia="Times New Roman" w:hAnsi="Times New Roman" w:cs="Times New Roman"/>
+                <w:sz w:val="24"/>
+                <w:szCs w:val="24"/>
+              </w:rPr>
+              <w:t>,</w:t>
+            </w:r>
+            <w:r>
+              <w:rPr>
+                <w:rFonts w:ascii="Times New Roman" w:eastAsia="Times New Roman" w:hAnsi="Times New Roman" w:cs="Times New Roman"/>
+                <w:sz w:val="24"/>
+                <w:szCs w:val="24"/>
+              </w:rPr>
+              <w:t>36143</w:t>
             </w:r>
           </w:p>
         </w:tc>
@@ -1537,6 +1716,7 @@
     </w:p>
     <w:p>
       <w:pPr>
+        <w:spacing w:after="0"/>
         <w:rPr>
           <w:rFonts w:ascii="Times New Roman" w:eastAsia="Times New Roman" w:hAnsi="Times New Roman" w:cs="Times New Roman"/>
           <w:b/>
@@ -1564,7 +1744,17 @@
           <w:sz w:val="24"/>
           <w:szCs w:val="24"/>
         </w:rPr>
-        <w:t>.\run_all_scripts.ps1</w:t>
+        <w:t>.</w:t>
+      </w:r>
+      <w:r>
+        <w:rPr>
+          <w:rFonts w:ascii="Times New Roman" w:eastAsia="Times New Roman" w:hAnsi="Times New Roman" w:cs="Times New Roman"/>
+          <w:b/>
+          <w:bCs/>
+          <w:sz w:val="24"/>
+          <w:szCs w:val="24"/>
+        </w:rPr>
+        <w:t>\run_all_scripts.ps1</w:t>
       </w:r>
     </w:p>
     <w:tbl>
@@ -1930,7 +2120,25 @@
                 <w:sz w:val="24"/>
                 <w:szCs w:val="24"/>
               </w:rPr>
-              <w:t>0,00948</w:t>
+              <w:t>0</w:t>
+            </w:r>
+            <w:r>
+              <w:rPr>
+                <w:rFonts w:ascii="Times New Roman" w:hAnsi="Times New Roman" w:cs="Times New Roman"/>
+                <w:color w:val="000000"/>
+                <w:sz w:val="24"/>
+                <w:szCs w:val="24"/>
+              </w:rPr>
+              <w:t>,</w:t>
+            </w:r>
+            <w:r>
+              <w:rPr>
+                <w:rFonts w:ascii="Times New Roman" w:hAnsi="Times New Roman" w:cs="Times New Roman"/>
+                <w:color w:val="000000"/>
+                <w:sz w:val="24"/>
+                <w:szCs w:val="24"/>
+              </w:rPr>
+              <w:t>01018</w:t>
             </w:r>
           </w:p>
         </w:tc>
@@ -2010,7 +2218,7 @@
                 <w:sz w:val="24"/>
                 <w:szCs w:val="24"/>
               </w:rPr>
-              <w:t>4 </w:t>
+              <w:t>2</w:t>
             </w:r>
           </w:p>
         </w:tc>
@@ -2043,7 +2251,25 @@
                 <w:sz w:val="24"/>
                 <w:szCs w:val="24"/>
               </w:rPr>
-              <w:t>0,38417</w:t>
+              <w:t>0</w:t>
+            </w:r>
+            <w:r>
+              <w:rPr>
+                <w:rFonts w:ascii="Times New Roman" w:hAnsi="Times New Roman" w:cs="Times New Roman"/>
+                <w:color w:val="000000"/>
+                <w:sz w:val="24"/>
+                <w:szCs w:val="24"/>
+              </w:rPr>
+              <w:t>,</w:t>
+            </w:r>
+            <w:r>
+              <w:rPr>
+                <w:rFonts w:ascii="Times New Roman" w:hAnsi="Times New Roman" w:cs="Times New Roman"/>
+                <w:color w:val="000000"/>
+                <w:sz w:val="24"/>
+                <w:szCs w:val="24"/>
+              </w:rPr>
+              <w:t>44951</w:t>
             </w:r>
           </w:p>
         </w:tc>
@@ -2207,7 +2433,25 @@
                 <w:sz w:val="24"/>
                 <w:szCs w:val="24"/>
               </w:rPr>
-              <w:t>83,13466</w:t>
+              <w:t>89</w:t>
+            </w:r>
+            <w:r>
+              <w:rPr>
+                <w:rFonts w:ascii="Times New Roman" w:hAnsi="Times New Roman" w:cs="Times New Roman"/>
+                <w:color w:val="000000"/>
+                <w:sz w:val="24"/>
+                <w:szCs w:val="24"/>
+              </w:rPr>
+              <w:t>,</w:t>
+            </w:r>
+            <w:r>
+              <w:rPr>
+                <w:rFonts w:ascii="Times New Roman" w:hAnsi="Times New Roman" w:cs="Times New Roman"/>
+                <w:color w:val="000000"/>
+                <w:sz w:val="24"/>
+                <w:szCs w:val="24"/>
+              </w:rPr>
+              <w:t>82532</w:t>
             </w:r>
           </w:p>
         </w:tc>
@@ -2325,7 +2569,25 @@
                 <w:sz w:val="24"/>
                 <w:szCs w:val="24"/>
               </w:rPr>
-              <w:t>42,30376</w:t>
+              <w:t>15</w:t>
+            </w:r>
+            <w:r>
+              <w:rPr>
+                <w:rFonts w:ascii="Times New Roman" w:hAnsi="Times New Roman" w:cs="Times New Roman"/>
+                <w:color w:val="000000"/>
+                <w:sz w:val="24"/>
+                <w:szCs w:val="24"/>
+              </w:rPr>
+              <w:t>,</w:t>
+            </w:r>
+            <w:r>
+              <w:rPr>
+                <w:rFonts w:ascii="Times New Roman" w:hAnsi="Times New Roman" w:cs="Times New Roman"/>
+                <w:color w:val="000000"/>
+                <w:sz w:val="24"/>
+                <w:szCs w:val="24"/>
+              </w:rPr>
+              <w:t>90082</w:t>
             </w:r>
           </w:p>
         </w:tc>
@@ -2443,7 +2705,25 @@
                 <w:sz w:val="24"/>
                 <w:szCs w:val="24"/>
               </w:rPr>
-              <w:t>23,12095</w:t>
+              <w:t>8</w:t>
+            </w:r>
+            <w:r>
+              <w:rPr>
+                <w:rFonts w:ascii="Times New Roman" w:hAnsi="Times New Roman" w:cs="Times New Roman"/>
+                <w:color w:val="000000"/>
+                <w:sz w:val="24"/>
+                <w:szCs w:val="24"/>
+              </w:rPr>
+              <w:t>,</w:t>
+            </w:r>
+            <w:r>
+              <w:rPr>
+                <w:rFonts w:ascii="Times New Roman" w:hAnsi="Times New Roman" w:cs="Times New Roman"/>
+                <w:color w:val="000000"/>
+                <w:sz w:val="24"/>
+                <w:szCs w:val="24"/>
+              </w:rPr>
+              <w:t>58016</w:t>
             </w:r>
           </w:p>
         </w:tc>
@@ -2561,7 +2841,25 @@
                 <w:sz w:val="24"/>
                 <w:szCs w:val="24"/>
               </w:rPr>
-              <w:t>12,93338</w:t>
+              <w:t>6</w:t>
+            </w:r>
+            <w:r>
+              <w:rPr>
+                <w:rFonts w:ascii="Times New Roman" w:hAnsi="Times New Roman" w:cs="Times New Roman"/>
+                <w:color w:val="000000"/>
+                <w:sz w:val="24"/>
+                <w:szCs w:val="24"/>
+              </w:rPr>
+              <w:t>,</w:t>
+            </w:r>
+            <w:r>
+              <w:rPr>
+                <w:rFonts w:ascii="Times New Roman" w:hAnsi="Times New Roman" w:cs="Times New Roman"/>
+                <w:color w:val="000000"/>
+                <w:sz w:val="24"/>
+                <w:szCs w:val="24"/>
+              </w:rPr>
+              <w:t>34335</w:t>
             </w:r>
           </w:p>
         </w:tc>
@@ -2679,7 +2977,25 @@
                 <w:sz w:val="24"/>
                 <w:szCs w:val="24"/>
               </w:rPr>
-              <w:t>12,58646</w:t>
+              <w:t>5</w:t>
+            </w:r>
+            <w:r>
+              <w:rPr>
+                <w:rFonts w:ascii="Times New Roman" w:hAnsi="Times New Roman" w:cs="Times New Roman"/>
+                <w:color w:val="000000"/>
+                <w:sz w:val="24"/>
+                <w:szCs w:val="24"/>
+              </w:rPr>
+              <w:t>,</w:t>
+            </w:r>
+            <w:r>
+              <w:rPr>
+                <w:rFonts w:ascii="Times New Roman" w:hAnsi="Times New Roman" w:cs="Times New Roman"/>
+                <w:color w:val="000000"/>
+                <w:sz w:val="24"/>
+                <w:szCs w:val="24"/>
+              </w:rPr>
+              <w:t>4872</w:t>
             </w:r>
           </w:p>
         </w:tc>
@@ -2841,7 +3157,25 @@
                 <w:sz w:val="24"/>
                 <w:szCs w:val="24"/>
               </w:rPr>
-              <w:t>8419,45201</w:t>
+              <w:t>8908</w:t>
+            </w:r>
+            <w:r>
+              <w:rPr>
+                <w:rFonts w:ascii="Times New Roman" w:hAnsi="Times New Roman" w:cs="Times New Roman"/>
+                <w:color w:val="000000"/>
+                <w:sz w:val="24"/>
+                <w:szCs w:val="24"/>
+              </w:rPr>
+              <w:t>,</w:t>
+            </w:r>
+            <w:r>
+              <w:rPr>
+                <w:rFonts w:ascii="Times New Roman" w:hAnsi="Times New Roman" w:cs="Times New Roman"/>
+                <w:color w:val="000000"/>
+                <w:sz w:val="24"/>
+                <w:szCs w:val="24"/>
+              </w:rPr>
+              <w:t>50323</w:t>
             </w:r>
           </w:p>
         </w:tc>
@@ -2956,7 +3290,25 @@
                 <w:sz w:val="24"/>
                 <w:szCs w:val="24"/>
               </w:rPr>
-              <w:t>4226,99587</w:t>
+              <w:t>1538</w:t>
+            </w:r>
+            <w:r>
+              <w:rPr>
+                <w:rFonts w:ascii="Times New Roman" w:hAnsi="Times New Roman" w:cs="Times New Roman"/>
+                <w:color w:val="000000"/>
+                <w:sz w:val="24"/>
+                <w:szCs w:val="24"/>
+              </w:rPr>
+              <w:t>,</w:t>
+            </w:r>
+            <w:r>
+              <w:rPr>
+                <w:rFonts w:ascii="Times New Roman" w:hAnsi="Times New Roman" w:cs="Times New Roman"/>
+                <w:color w:val="000000"/>
+                <w:sz w:val="24"/>
+                <w:szCs w:val="24"/>
+              </w:rPr>
+              <w:t>45988</w:t>
             </w:r>
           </w:p>
         </w:tc>
@@ -3071,7 +3423,25 @@
                 <w:sz w:val="24"/>
                 <w:szCs w:val="24"/>
               </w:rPr>
-              <w:t>2374,90004</w:t>
+              <w:t>776</w:t>
+            </w:r>
+            <w:r>
+              <w:rPr>
+                <w:rFonts w:ascii="Times New Roman" w:hAnsi="Times New Roman" w:cs="Times New Roman"/>
+                <w:color w:val="000000"/>
+                <w:sz w:val="24"/>
+                <w:szCs w:val="24"/>
+              </w:rPr>
+              <w:t>,</w:t>
+            </w:r>
+            <w:r>
+              <w:rPr>
+                <w:rFonts w:ascii="Times New Roman" w:hAnsi="Times New Roman" w:cs="Times New Roman"/>
+                <w:color w:val="000000"/>
+                <w:sz w:val="24"/>
+                <w:szCs w:val="24"/>
+              </w:rPr>
+              <w:t>24507</w:t>
             </w:r>
           </w:p>
         </w:tc>
@@ -3186,7 +3556,25 @@
                 <w:sz w:val="24"/>
                 <w:szCs w:val="24"/>
               </w:rPr>
-              <w:t>1462,83327</w:t>
+              <w:t>463</w:t>
+            </w:r>
+            <w:r>
+              <w:rPr>
+                <w:rFonts w:ascii="Times New Roman" w:hAnsi="Times New Roman" w:cs="Times New Roman"/>
+                <w:color w:val="000000"/>
+                <w:sz w:val="24"/>
+                <w:szCs w:val="24"/>
+              </w:rPr>
+              <w:t>,</w:t>
+            </w:r>
+            <w:r>
+              <w:rPr>
+                <w:rFonts w:ascii="Times New Roman" w:hAnsi="Times New Roman" w:cs="Times New Roman"/>
+                <w:color w:val="000000"/>
+                <w:sz w:val="24"/>
+                <w:szCs w:val="24"/>
+              </w:rPr>
+              <w:t>55248</w:t>
             </w:r>
           </w:p>
         </w:tc>
@@ -3301,7 +3689,25 @@
                 <w:sz w:val="24"/>
                 <w:szCs w:val="24"/>
               </w:rPr>
-              <w:t>1267,606</w:t>
+              <w:t>396</w:t>
+            </w:r>
+            <w:r>
+              <w:rPr>
+                <w:rFonts w:ascii="Times New Roman" w:hAnsi="Times New Roman" w:cs="Times New Roman"/>
+                <w:color w:val="000000"/>
+                <w:sz w:val="24"/>
+                <w:szCs w:val="24"/>
+              </w:rPr>
+              <w:t>,</w:t>
+            </w:r>
+            <w:r>
+              <w:rPr>
+                <w:rFonts w:ascii="Times New Roman" w:hAnsi="Times New Roman" w:cs="Times New Roman"/>
+                <w:color w:val="000000"/>
+                <w:sz w:val="24"/>
+                <w:szCs w:val="24"/>
+              </w:rPr>
+              <w:t>94343</w:t>
             </w:r>
           </w:p>
         </w:tc>
@@ -3329,20 +3735,11 @@
       <w:r>
         <w:rPr>
           <w:rFonts w:ascii="Times New Roman" w:hAnsi="Times New Roman" w:cs="Times New Roman"/>
-          <w:sz w:val="24"/>
-          <w:szCs w:val="24"/>
-        </w:rPr>
-        <w:br w:type="page"/>
-      </w:r>
-      <w:r>
-        <w:rPr>
-          <w:rFonts w:ascii="Times New Roman" w:hAnsi="Times New Roman" w:cs="Times New Roman"/>
           <w:b/>
           <w:bCs/>
           <w:sz w:val="24"/>
           <w:szCs w:val="24"/>
         </w:rPr>
-        <w:lastRenderedPageBreak/>
         <w:t>Analiza</w:t>
       </w:r>
     </w:p>
@@ -3475,6 +3872,7 @@
         <w:rPr>
           <w:rFonts w:ascii="Times New Roman" w:hAnsi="Times New Roman" w:cs="Times New Roman"/>
         </w:rPr>
+        <w:lastRenderedPageBreak/>
         <w:t xml:space="preserve">Aici, </w:t>
       </w:r>
       <w:r>
@@ -3530,6 +3928,12 @@
           <w:rFonts w:ascii="Times New Roman" w:hAnsi="Times New Roman" w:cs="Times New Roman"/>
         </w:rPr>
         <w:t xml:space="preserve">. </w:t>
+      </w:r>
+      <w:r>
+        <w:rPr>
+          <w:rFonts w:ascii="Times New Roman" w:hAnsi="Times New Roman" w:cs="Times New Roman"/>
+        </w:rPr>
+        <w:t>Diferența dintre secvențial și paralel este una evidentă, până și 2 thread-uri făcând timpii de aproximativ 6 ori mai buni decât în cazul secvențial.</w:t>
       </w:r>
     </w:p>
     <w:p>
@@ -3567,6 +3971,12 @@
         </w:rPr>
         <w:t>În C++, deja de la cazul 1000x1000 observăm cum, cu creșterea numărului de thread-uri, performanța se îmbunătățește considerabil. Diferențe între 8 thread-uri și 16 nu sunt foarte mari, de vreme ce laptopul pe care s-a testat are 8 core-uri fizice și 16 logice.</w:t>
       </w:r>
+      <w:r>
+        <w:rPr>
+          <w:rFonts w:ascii="Times New Roman" w:hAnsi="Times New Roman" w:cs="Times New Roman"/>
+        </w:rPr>
+        <w:t xml:space="preserve"> Acest caz aduce performanțe mai bune decât în Java, la fel ca și cel de 10x10.</w:t>
+      </w:r>
     </w:p>
     <w:p>
       <w:pPr>
@@ -3583,7 +3993,25 @@
         <w:rPr>
           <w:rFonts w:ascii="Times New Roman" w:hAnsi="Times New Roman" w:cs="Times New Roman"/>
         </w:rPr>
-        <w:t>În Java, în schimb, timpii sunt mai buni (nu se iau în calcul alocările și dealocările de memorie, care sunt realizate explicit în C++ și consumă timp). Doar pentru cazul 1000x1000 C++ reușește să întreacă performanțele din Java, ca în cazul cu 10000x10000, abia 16 thread-uri să ajungă la timpul secvențial obțiunut în Java.</w:t>
+        <w:t xml:space="preserve">În Java, în schimb, timpii sunt mai buni (nu se iau în calcul alocările și dealocările de memorie, care sunt realizate explicit în C++ și consumă timp). </w:t>
+      </w:r>
+      <w:r>
+        <w:rPr>
+          <w:rFonts w:ascii="Times New Roman" w:hAnsi="Times New Roman" w:cs="Times New Roman"/>
+        </w:rPr>
+        <w:t>În</w:t>
+      </w:r>
+      <w:r>
+        <w:rPr>
+          <w:rFonts w:ascii="Times New Roman" w:hAnsi="Times New Roman" w:cs="Times New Roman"/>
+        </w:rPr>
+        <w:t xml:space="preserve"> cazul cu 10000x10000, </w:t>
+      </w:r>
+      <w:r>
+        <w:rPr>
+          <w:rFonts w:ascii="Times New Roman" w:hAnsi="Times New Roman" w:cs="Times New Roman"/>
+        </w:rPr>
+        <w:t>Java se descurcă mai bine decât C++.</w:t>
       </w:r>
     </w:p>
     <w:p>
@@ -3667,7 +4095,19 @@
         <w:rPr>
           <w:rFonts w:ascii="Times New Roman" w:hAnsi="Times New Roman" w:cs="Times New Roman"/>
         </w:rPr>
-        <w:t xml:space="preserve">De această dată, spre deosebire de primul laborator, nu se mai folosește o matrice rezultat de dimensiunea matricii inițiale, ci fiecare thread folosește câte un buffer de dimensiunea (end – start) linii și M coloane, care se încadrează în clasa de complexitate O(n) pentru spațiul de memorie utilizat. </w:t>
+        <w:t xml:space="preserve">De această dată, spre deosebire de primul laborator, nu se mai folosește o matrice rezultat de dimensiunea matricii inițiale, ci fiecare thread folosește câte un buffer de </w:t>
+      </w:r>
+      <w:r>
+        <w:rPr>
+          <w:rFonts w:ascii="Times New Roman" w:hAnsi="Times New Roman" w:cs="Times New Roman"/>
+        </w:rPr>
+        <w:t>3</w:t>
+      </w:r>
+      <w:r>
+        <w:rPr>
+          <w:rFonts w:ascii="Times New Roman" w:hAnsi="Times New Roman" w:cs="Times New Roman"/>
+        </w:rPr>
+        <w:t xml:space="preserve"> linii și M coloane, care se încadrează în clasa de complexitate O(n) pentru spațiul de memorie utilizat. </w:t>
       </w:r>
     </w:p>
     <w:p>
@@ -3685,7 +4125,7 @@
         <w:rPr>
           <w:rFonts w:ascii="Times New Roman" w:hAnsi="Times New Roman" w:cs="Times New Roman"/>
         </w:rPr>
-        <w:t xml:space="preserve">În acest buffer-e sunt calculate valorile în urma aplicării convoluției. </w:t>
+        <w:t xml:space="preserve">Prima dată sunt salvate liniile de front (de dinainte de start și de după end, cu cazurile speciale start = 0 și end = N). </w:t>
       </w:r>
     </w:p>
     <w:p>
@@ -3703,36 +4143,37 @@
         <w:rPr>
           <w:rFonts w:ascii="Times New Roman" w:hAnsi="Times New Roman" w:cs="Times New Roman"/>
         </w:rPr>
-        <w:t>Se folosește o barieră de sincronizare, la finalul calculului buffer-elor. Când toate thread-urile au ajuns la acel punct, se pot copia buffer-ele peste matricea inițială.</w:t>
+        <w:t>Se folosește o barieră de sincronizare.</w:t>
       </w:r>
     </w:p>
     <w:p>
       <w:pPr>
-        <w:rPr>
-          <w:rFonts w:ascii="Times New Roman" w:hAnsi="Times New Roman" w:cs="Times New Roman"/>
-          <w:sz w:val="24"/>
-          <w:szCs w:val="24"/>
+        <w:pStyle w:val="Listparagraf"/>
+        <w:numPr>
+          <w:ilvl w:val="1"/>
+          <w:numId w:val="7"/>
+        </w:numPr>
+        <w:rPr>
+          <w:rFonts w:ascii="Times New Roman" w:hAnsi="Times New Roman" w:cs="Times New Roman"/>
         </w:rPr>
       </w:pPr>
       <w:r>
         <w:rPr>
           <w:rFonts w:ascii="Times New Roman" w:hAnsi="Times New Roman" w:cs="Times New Roman"/>
-          <w:sz w:val="24"/>
-          <w:szCs w:val="24"/>
         </w:rPr>
         <w:drawing>
-          <wp:anchor distT="0" distB="0" distL="114300" distR="114300" simplePos="0" relativeHeight="251677696" behindDoc="1" locked="0" layoutInCell="1" allowOverlap="1" wp14:anchorId="34A21754" wp14:editId="66304D87">
+          <wp:anchor distT="0" distB="0" distL="114300" distR="114300" simplePos="0" relativeHeight="251659264" behindDoc="1" locked="0" layoutInCell="1" allowOverlap="1" wp14:anchorId="11A0061A" wp14:editId="30DD4A5C">
             <wp:simplePos x="0" y="0"/>
             <wp:positionH relativeFrom="column">
-              <wp:posOffset>395825</wp:posOffset>
+              <wp:posOffset>573178</wp:posOffset>
             </wp:positionH>
             <wp:positionV relativeFrom="paragraph">
-              <wp:posOffset>163195</wp:posOffset>
+              <wp:posOffset>1329055</wp:posOffset>
             </wp:positionV>
-            <wp:extent cx="5065580" cy="2599898"/>
-            <wp:effectExtent l="0" t="0" r="1905" b="0"/>
+            <wp:extent cx="5111087" cy="2739018"/>
+            <wp:effectExtent l="0" t="0" r="0" b="4445"/>
             <wp:wrapNone/>
-            <wp:docPr id="882147370" name="Imagine 1" descr="O imagine care conține text, captură de ecran, diagramă, linie&#10;&#10;Descriere generată automat"/>
+            <wp:docPr id="1448373451" name="Imagine 1" descr="O imagine care conține text, captură de ecran, Font, diagramă&#10;&#10;Descriere generată automat"/>
             <wp:cNvGraphicFramePr>
               <a:graphicFrameLocks xmlns:a="http://schemas.openxmlformats.org/drawingml/2006/main" noChangeAspect="1"/>
             </wp:cNvGraphicFramePr>
@@ -3740,7 +4181,7 @@
               <a:graphicData uri="http://schemas.openxmlformats.org/drawingml/2006/picture">
                 <pic:pic xmlns:pic="http://schemas.openxmlformats.org/drawingml/2006/picture">
                   <pic:nvPicPr>
-                    <pic:cNvPr id="882147370" name="Imagine 1" descr="O imagine care conține text, captură de ecran, diagramă, linie&#10;&#10;Descriere generată automat"/>
+                    <pic:cNvPr id="1448373451" name="Imagine 1" descr="O imagine care conține text, captură de ecran, Font, diagramă&#10;&#10;Descriere generată automat"/>
                     <pic:cNvPicPr/>
                   </pic:nvPicPr>
                   <pic:blipFill>
@@ -3752,7 +4193,7 @@
                   <pic:spPr>
                     <a:xfrm>
                       <a:off x="0" y="0"/>
-                      <a:ext cx="5065580" cy="2599898"/>
+                      <a:ext cx="5111087" cy="2739018"/>
                     </a:xfrm>
                     <a:prstGeom prst="rect">
                       <a:avLst/>
@@ -3770,6 +4211,139 @@
           </wp:anchor>
         </w:drawing>
       </w:r>
+      <w:r>
+        <w:rPr>
+          <w:rFonts w:ascii="Times New Roman" w:hAnsi="Times New Roman" w:cs="Times New Roman"/>
+        </w:rPr>
+        <w:t>După aceea, se formează buffer-ul de 3 linii consecutive și se calculează, pe rând, într-o instrucțiune de ciclare de la start la end - 1, câte o linie ce este actualizată direct în matricea inițială. În această iterație, după actualizarea liniei curente, bufferul se modifică: prima linie devine a doua, a doua devine a treia, iar a treia ia următoarea linie din matricea inițială, sau, dacă s-a ajuns la final, se ia acea linie de front salvată la început.</w:t>
+      </w:r>
+    </w:p>
+    <w:p>
+      <w:pPr>
+        <w:rPr>
+          <w:rFonts w:ascii="Times New Roman" w:hAnsi="Times New Roman" w:cs="Times New Roman"/>
+        </w:rPr>
+      </w:pPr>
+    </w:p>
+    <w:p>
+      <w:pPr>
+        <w:rPr>
+          <w:rFonts w:ascii="Times New Roman" w:hAnsi="Times New Roman" w:cs="Times New Roman"/>
+        </w:rPr>
+      </w:pPr>
+    </w:p>
+    <w:p>
+      <w:pPr>
+        <w:rPr>
+          <w:rFonts w:ascii="Times New Roman" w:hAnsi="Times New Roman" w:cs="Times New Roman"/>
+        </w:rPr>
+      </w:pPr>
+    </w:p>
+    <w:p>
+      <w:pPr>
+        <w:rPr>
+          <w:rFonts w:ascii="Times New Roman" w:hAnsi="Times New Roman" w:cs="Times New Roman"/>
+        </w:rPr>
+      </w:pPr>
+    </w:p>
+    <w:p>
+      <w:pPr>
+        <w:rPr>
+          <w:rFonts w:ascii="Times New Roman" w:hAnsi="Times New Roman" w:cs="Times New Roman"/>
+        </w:rPr>
+      </w:pPr>
+    </w:p>
+    <w:p>
+      <w:pPr>
+        <w:rPr>
+          <w:rFonts w:ascii="Times New Roman" w:hAnsi="Times New Roman" w:cs="Times New Roman"/>
+        </w:rPr>
+      </w:pPr>
+    </w:p>
+    <w:p>
+      <w:pPr>
+        <w:rPr>
+          <w:rFonts w:ascii="Times New Roman" w:hAnsi="Times New Roman" w:cs="Times New Roman"/>
+        </w:rPr>
+      </w:pPr>
+    </w:p>
+    <w:p>
+      <w:pPr>
+        <w:rPr>
+          <w:rFonts w:ascii="Times New Roman" w:hAnsi="Times New Roman" w:cs="Times New Roman"/>
+        </w:rPr>
+      </w:pPr>
+    </w:p>
+    <w:p>
+      <w:pPr>
+        <w:rPr>
+          <w:rFonts w:ascii="Times New Roman" w:hAnsi="Times New Roman" w:cs="Times New Roman"/>
+        </w:rPr>
+      </w:pPr>
+    </w:p>
+    <w:p>
+      <w:pPr>
+        <w:rPr>
+          <w:rFonts w:ascii="Times New Roman" w:hAnsi="Times New Roman" w:cs="Times New Roman"/>
+        </w:rPr>
+      </w:pPr>
+      <w:r>
+        <w:lastRenderedPageBreak/>
+        <w:drawing>
+          <wp:anchor distT="0" distB="0" distL="114300" distR="114300" simplePos="0" relativeHeight="251661312" behindDoc="1" locked="0" layoutInCell="1" allowOverlap="1" wp14:anchorId="47994001" wp14:editId="64A2E208">
+            <wp:simplePos x="0" y="0"/>
+            <wp:positionH relativeFrom="column">
+              <wp:posOffset>-905774</wp:posOffset>
+            </wp:positionH>
+            <wp:positionV relativeFrom="paragraph">
+              <wp:posOffset>-914401</wp:posOffset>
+            </wp:positionV>
+            <wp:extent cx="7772400" cy="10041147"/>
+            <wp:effectExtent l="0" t="0" r="0" b="17780"/>
+            <wp:wrapNone/>
+            <wp:docPr id="1481428728" name="Diagramă 1">
+              <a:extLst xmlns:a="http://schemas.openxmlformats.org/drawingml/2006/main">
+                <a:ext uri="{FF2B5EF4-FFF2-40B4-BE49-F238E27FC236}">
+                  <a16:creationId xmlns:a16="http://schemas.microsoft.com/office/drawing/2014/main" id="{DDC2251A-6072-570D-4F5F-F5407D10B3C8}"/>
+                </a:ext>
+              </a:extLst>
+            </wp:docPr>
+            <wp:cNvGraphicFramePr/>
+            <a:graphic xmlns:a="http://schemas.openxmlformats.org/drawingml/2006/main">
+              <a:graphicData uri="http://schemas.openxmlformats.org/drawingml/2006/chart">
+                <c:chart xmlns:c="http://schemas.openxmlformats.org/drawingml/2006/chart" xmlns:r="http://schemas.openxmlformats.org/officeDocument/2006/relationships" r:id="rId9"/>
+              </a:graphicData>
+            </a:graphic>
+            <wp14:sizeRelH relativeFrom="margin">
+              <wp14:pctWidth>0</wp14:pctWidth>
+            </wp14:sizeRelH>
+            <wp14:sizeRelV relativeFrom="margin">
+              <wp14:pctHeight>0</wp14:pctHeight>
+            </wp14:sizeRelV>
+          </wp:anchor>
+        </w:drawing>
+      </w:r>
+    </w:p>
+    <w:p>
+      <w:pPr>
+        <w:rPr>
+          <w:rFonts w:ascii="Times New Roman" w:hAnsi="Times New Roman" w:cs="Times New Roman"/>
+        </w:rPr>
+      </w:pPr>
+    </w:p>
+    <w:p>
+      <w:pPr>
+        <w:rPr>
+          <w:rFonts w:ascii="Times New Roman" w:hAnsi="Times New Roman" w:cs="Times New Roman"/>
+        </w:rPr>
+      </w:pPr>
+    </w:p>
+    <w:p>
+      <w:pPr>
+        <w:rPr>
+          <w:rFonts w:ascii="Times New Roman" w:hAnsi="Times New Roman" w:cs="Times New Roman"/>
+        </w:rPr>
+      </w:pPr>
     </w:p>
     <w:sectPr>
       <w:pgSz w:w="12240" w:h="15840"/>
@@ -5028,6 +5602,992 @@
 </w:styles>
 </file>
 
+<file path=word/charts/chart1.xml><?xml version="1.0" encoding="utf-8"?>
+<c:chartSpace xmlns:c="http://schemas.openxmlformats.org/drawingml/2006/chart" xmlns:a="http://schemas.openxmlformats.org/drawingml/2006/main" xmlns:r="http://schemas.openxmlformats.org/officeDocument/2006/relationships" xmlns:c16r2="http://schemas.microsoft.com/office/drawing/2015/06/chart">
+  <c:date1904 val="0"/>
+  <c:lang val="ro-RO"/>
+  <c:roundedCorners val="0"/>
+  <mc:AlternateContent xmlns:mc="http://schemas.openxmlformats.org/markup-compatibility/2006">
+    <mc:Choice xmlns:c14="http://schemas.microsoft.com/office/drawing/2007/8/2/chart" Requires="c14">
+      <c14:style val="102"/>
+    </mc:Choice>
+    <mc:Fallback>
+      <c:style val="2"/>
+    </mc:Fallback>
+  </mc:AlternateContent>
+  <c:chart>
+    <c:title>
+      <c:overlay val="0"/>
+      <c:spPr>
+        <a:noFill/>
+        <a:ln>
+          <a:noFill/>
+        </a:ln>
+        <a:effectLst/>
+      </c:spPr>
+      <c:txPr>
+        <a:bodyPr rot="0" spcFirstLastPara="1" vertOverflow="ellipsis" vert="horz" wrap="square" anchor="ctr" anchorCtr="1"/>
+        <a:lstStyle/>
+        <a:p>
+          <a:pPr>
+            <a:defRPr sz="1400" b="0" i="0" u="none" strike="noStrike" kern="1200" spc="0" baseline="0">
+              <a:solidFill>
+                <a:schemeClr val="tx1">
+                  <a:lumMod val="65000"/>
+                  <a:lumOff val="35000"/>
+                </a:schemeClr>
+              </a:solidFill>
+              <a:latin typeface="+mn-lt"/>
+              <a:ea typeface="+mn-ea"/>
+              <a:cs typeface="+mn-cs"/>
+            </a:defRPr>
+          </a:pPr>
+          <a:endParaRPr lang="ro-RO"/>
+        </a:p>
+      </c:txPr>
+    </c:title>
+    <c:autoTitleDeleted val="0"/>
+    <c:plotArea>
+      <c:layout/>
+      <c:barChart>
+        <c:barDir val="bar"/>
+        <c:grouping val="clustered"/>
+        <c:varyColors val="0"/>
+        <c:ser>
+          <c:idx val="0"/>
+          <c:order val="0"/>
+          <c:tx>
+            <c:strRef>
+              <c:f>'[Laboratory 2 Java vs. C++.xlsx]Foaie1'!$D$1</c:f>
+              <c:strCache>
+                <c:ptCount val="1"/>
+                <c:pt idx="0">
+                  <c:v>Timp executie</c:v>
+                </c:pt>
+              </c:strCache>
+            </c:strRef>
+          </c:tx>
+          <c:spPr>
+            <a:solidFill>
+              <a:schemeClr val="accent1"/>
+            </a:solidFill>
+            <a:ln>
+              <a:noFill/>
+            </a:ln>
+            <a:effectLst/>
+          </c:spPr>
+          <c:invertIfNegative val="0"/>
+          <c:cat>
+            <c:multiLvlStrRef>
+              <c:f>'[Laboratory 2 Java vs. C++.xlsx]Foaie1'!$A$2:$C$25</c:f>
+              <c:multiLvlStrCache>
+                <c:ptCount val="24"/>
+                <c:lvl>
+                  <c:pt idx="0">
+                    <c:v>Sequential</c:v>
+                  </c:pt>
+                  <c:pt idx="1">
+                    <c:v>2</c:v>
+                  </c:pt>
+                  <c:pt idx="2">
+                    <c:v>Sequential</c:v>
+                  </c:pt>
+                  <c:pt idx="3">
+                    <c:v>2</c:v>
+                  </c:pt>
+                  <c:pt idx="4">
+                    <c:v>4</c:v>
+                  </c:pt>
+                  <c:pt idx="5">
+                    <c:v>8</c:v>
+                  </c:pt>
+                  <c:pt idx="6">
+                    <c:v>16</c:v>
+                  </c:pt>
+                  <c:pt idx="7">
+                    <c:v>Sequential</c:v>
+                  </c:pt>
+                  <c:pt idx="8">
+                    <c:v>2</c:v>
+                  </c:pt>
+                  <c:pt idx="9">
+                    <c:v>4</c:v>
+                  </c:pt>
+                  <c:pt idx="10">
+                    <c:v>8</c:v>
+                  </c:pt>
+                  <c:pt idx="11">
+                    <c:v>16</c:v>
+                  </c:pt>
+                  <c:pt idx="12">
+                    <c:v>Sequential</c:v>
+                  </c:pt>
+                  <c:pt idx="13">
+                    <c:v>2</c:v>
+                  </c:pt>
+                  <c:pt idx="14">
+                    <c:v>Sequential</c:v>
+                  </c:pt>
+                  <c:pt idx="15">
+                    <c:v>2</c:v>
+                  </c:pt>
+                  <c:pt idx="16">
+                    <c:v>4</c:v>
+                  </c:pt>
+                  <c:pt idx="17">
+                    <c:v>8</c:v>
+                  </c:pt>
+                  <c:pt idx="18">
+                    <c:v>16</c:v>
+                  </c:pt>
+                  <c:pt idx="19">
+                    <c:v>Sequential</c:v>
+                  </c:pt>
+                  <c:pt idx="20">
+                    <c:v>2</c:v>
+                  </c:pt>
+                  <c:pt idx="21">
+                    <c:v>4</c:v>
+                  </c:pt>
+                  <c:pt idx="22">
+                    <c:v>8</c:v>
+                  </c:pt>
+                  <c:pt idx="23">
+                    <c:v>16</c:v>
+                  </c:pt>
+                </c:lvl>
+                <c:lvl>
+                  <c:pt idx="0">
+                    <c:v>N=M=10 si n=m=3</c:v>
+                  </c:pt>
+                  <c:pt idx="2">
+                    <c:v>N=M=1000 si n=m=3</c:v>
+                  </c:pt>
+                  <c:pt idx="7">
+                    <c:v>N=M=10000 si n=m=3</c:v>
+                  </c:pt>
+                  <c:pt idx="12">
+                    <c:v>N=M=10 si n=m=3</c:v>
+                  </c:pt>
+                  <c:pt idx="14">
+                    <c:v>N=M=1000 si n=m=3</c:v>
+                  </c:pt>
+                  <c:pt idx="19">
+                    <c:v>N=M=10000 si n=m=3</c:v>
+                  </c:pt>
+                </c:lvl>
+                <c:lvl>
+                  <c:pt idx="0">
+                    <c:v>JAVA</c:v>
+                  </c:pt>
+                  <c:pt idx="12">
+                    <c:v>C++</c:v>
+                  </c:pt>
+                </c:lvl>
+              </c:multiLvlStrCache>
+            </c:multiLvlStrRef>
+          </c:cat>
+          <c:val>
+            <c:numRef>
+              <c:f>'[Laboratory 2 Java vs. C++.xlsx]Foaie1'!$D$2:$D$25</c:f>
+              <c:numCache>
+                <c:formatCode>General</c:formatCode>
+                <c:ptCount val="24"/>
+                <c:pt idx="0">
+                  <c:v>0.15081</c:v>
+                </c:pt>
+                <c:pt idx="1">
+                  <c:v>3.7353399999999999</c:v>
+                </c:pt>
+                <c:pt idx="2">
+                  <c:v>22.423279999999998</c:v>
+                </c:pt>
+                <c:pt idx="3">
+                  <c:v>32.309730000000002</c:v>
+                </c:pt>
+                <c:pt idx="4">
+                  <c:v>34.268009999999997</c:v>
+                </c:pt>
+                <c:pt idx="5">
+                  <c:v>39.487520000000004</c:v>
+                </c:pt>
+                <c:pt idx="6">
+                  <c:v>35.583829999999999</c:v>
+                </c:pt>
+                <c:pt idx="7">
+                  <c:v>1597.2851700000001</c:v>
+                </c:pt>
+                <c:pt idx="8">
+                  <c:v>771.84929999999997</c:v>
+                </c:pt>
+                <c:pt idx="9">
+                  <c:v>424.05291999999997</c:v>
+                </c:pt>
+                <c:pt idx="10">
+                  <c:v>268.17986999999999</c:v>
+                </c:pt>
+                <c:pt idx="11">
+                  <c:v>237.36143000000001</c:v>
+                </c:pt>
+                <c:pt idx="12">
+                  <c:v>1.018E-2</c:v>
+                </c:pt>
+                <c:pt idx="13">
+                  <c:v>0.44951000000000002</c:v>
+                </c:pt>
+                <c:pt idx="14">
+                  <c:v>89.825320000000005</c:v>
+                </c:pt>
+                <c:pt idx="15">
+                  <c:v>15.90082</c:v>
+                </c:pt>
+                <c:pt idx="16">
+                  <c:v>8.5801599999999993</c:v>
+                </c:pt>
+                <c:pt idx="17">
+                  <c:v>6.34335</c:v>
+                </c:pt>
+                <c:pt idx="18">
+                  <c:v>5.4871999999999996</c:v>
+                </c:pt>
+                <c:pt idx="19">
+                  <c:v>8908.5032300000003</c:v>
+                </c:pt>
+                <c:pt idx="20">
+                  <c:v>1538.4598800000001</c:v>
+                </c:pt>
+                <c:pt idx="21">
+                  <c:v>776.24507000000006</c:v>
+                </c:pt>
+                <c:pt idx="22">
+                  <c:v>463.55248</c:v>
+                </c:pt>
+                <c:pt idx="23">
+                  <c:v>396.94342999999998</c:v>
+                </c:pt>
+              </c:numCache>
+            </c:numRef>
+          </c:val>
+          <c:extLst>
+            <c:ext xmlns:c16="http://schemas.microsoft.com/office/drawing/2014/chart" uri="{C3380CC4-5D6E-409C-BE32-E72D297353CC}">
+              <c16:uniqueId val="{00000000-8AD2-423A-B219-8C91DB9FCA18}"/>
+            </c:ext>
+          </c:extLst>
+        </c:ser>
+        <c:dLbls>
+          <c:showLegendKey val="0"/>
+          <c:showVal val="0"/>
+          <c:showCatName val="0"/>
+          <c:showSerName val="0"/>
+          <c:showPercent val="0"/>
+          <c:showBubbleSize val="0"/>
+        </c:dLbls>
+        <c:gapWidth val="182"/>
+        <c:axId val="84978111"/>
+        <c:axId val="286129583"/>
+      </c:barChart>
+      <c:catAx>
+        <c:axId val="84978111"/>
+        <c:scaling>
+          <c:orientation val="minMax"/>
+        </c:scaling>
+        <c:delete val="0"/>
+        <c:axPos val="l"/>
+        <c:numFmt formatCode="General" sourceLinked="1"/>
+        <c:majorTickMark val="none"/>
+        <c:minorTickMark val="none"/>
+        <c:tickLblPos val="nextTo"/>
+        <c:spPr>
+          <a:noFill/>
+          <a:ln w="9525" cap="flat" cmpd="sng" algn="ctr">
+            <a:solidFill>
+              <a:schemeClr val="tx1">
+                <a:lumMod val="15000"/>
+                <a:lumOff val="85000"/>
+              </a:schemeClr>
+            </a:solidFill>
+            <a:round/>
+          </a:ln>
+          <a:effectLst/>
+        </c:spPr>
+        <c:txPr>
+          <a:bodyPr rot="-60000000" spcFirstLastPara="1" vertOverflow="ellipsis" vert="horz" wrap="square" anchor="ctr" anchorCtr="1"/>
+          <a:lstStyle/>
+          <a:p>
+            <a:pPr>
+              <a:defRPr sz="900" b="0" i="0" u="none" strike="noStrike" kern="1200" baseline="0">
+                <a:solidFill>
+                  <a:schemeClr val="tx1">
+                    <a:lumMod val="65000"/>
+                    <a:lumOff val="35000"/>
+                  </a:schemeClr>
+                </a:solidFill>
+                <a:latin typeface="+mn-lt"/>
+                <a:ea typeface="+mn-ea"/>
+                <a:cs typeface="+mn-cs"/>
+              </a:defRPr>
+            </a:pPr>
+            <a:endParaRPr lang="ro-RO"/>
+          </a:p>
+        </c:txPr>
+        <c:crossAx val="286129583"/>
+        <c:crosses val="autoZero"/>
+        <c:auto val="1"/>
+        <c:lblAlgn val="ctr"/>
+        <c:lblOffset val="100"/>
+        <c:noMultiLvlLbl val="0"/>
+      </c:catAx>
+      <c:valAx>
+        <c:axId val="286129583"/>
+        <c:scaling>
+          <c:orientation val="minMax"/>
+        </c:scaling>
+        <c:delete val="0"/>
+        <c:axPos val="b"/>
+        <c:majorGridlines>
+          <c:spPr>
+            <a:ln w="9525" cap="flat" cmpd="sng" algn="ctr">
+              <a:solidFill>
+                <a:schemeClr val="tx1">
+                  <a:lumMod val="15000"/>
+                  <a:lumOff val="85000"/>
+                </a:schemeClr>
+              </a:solidFill>
+              <a:round/>
+            </a:ln>
+            <a:effectLst/>
+          </c:spPr>
+        </c:majorGridlines>
+        <c:numFmt formatCode="General" sourceLinked="1"/>
+        <c:majorTickMark val="none"/>
+        <c:minorTickMark val="none"/>
+        <c:tickLblPos val="nextTo"/>
+        <c:spPr>
+          <a:noFill/>
+          <a:ln>
+            <a:noFill/>
+          </a:ln>
+          <a:effectLst/>
+        </c:spPr>
+        <c:txPr>
+          <a:bodyPr rot="-60000000" spcFirstLastPara="1" vertOverflow="ellipsis" vert="horz" wrap="square" anchor="ctr" anchorCtr="1"/>
+          <a:lstStyle/>
+          <a:p>
+            <a:pPr>
+              <a:defRPr sz="900" b="0" i="0" u="none" strike="noStrike" kern="1200" baseline="0">
+                <a:solidFill>
+                  <a:schemeClr val="tx1">
+                    <a:lumMod val="65000"/>
+                    <a:lumOff val="35000"/>
+                  </a:schemeClr>
+                </a:solidFill>
+                <a:latin typeface="+mn-lt"/>
+                <a:ea typeface="+mn-ea"/>
+                <a:cs typeface="+mn-cs"/>
+              </a:defRPr>
+            </a:pPr>
+            <a:endParaRPr lang="ro-RO"/>
+          </a:p>
+        </c:txPr>
+        <c:crossAx val="84978111"/>
+        <c:crosses val="autoZero"/>
+        <c:crossBetween val="between"/>
+      </c:valAx>
+      <c:spPr>
+        <a:noFill/>
+        <a:ln>
+          <a:noFill/>
+        </a:ln>
+        <a:effectLst/>
+      </c:spPr>
+    </c:plotArea>
+    <c:plotVisOnly val="1"/>
+    <c:dispBlanksAs val="gap"/>
+    <c:extLst>
+      <c:ext xmlns:c16r3="http://schemas.microsoft.com/office/drawing/2017/03/chart" uri="{56B9EC1D-385E-4148-901F-78D8002777C0}">
+        <c16r3:dataDisplayOptions16>
+          <c16r3:dispNaAsBlank val="1"/>
+        </c16r3:dataDisplayOptions16>
+      </c:ext>
+    </c:extLst>
+    <c:showDLblsOverMax val="0"/>
+  </c:chart>
+  <c:spPr>
+    <a:solidFill>
+      <a:schemeClr val="bg1"/>
+    </a:solidFill>
+    <a:ln w="9525" cap="flat" cmpd="sng" algn="ctr">
+      <a:solidFill>
+        <a:schemeClr val="tx1">
+          <a:lumMod val="15000"/>
+          <a:lumOff val="85000"/>
+        </a:schemeClr>
+      </a:solidFill>
+      <a:round/>
+    </a:ln>
+    <a:effectLst/>
+  </c:spPr>
+  <c:txPr>
+    <a:bodyPr/>
+    <a:lstStyle/>
+    <a:p>
+      <a:pPr>
+        <a:defRPr/>
+      </a:pPr>
+      <a:endParaRPr lang="ro-RO"/>
+    </a:p>
+  </c:txPr>
+  <c:externalData r:id="rId3">
+    <c:autoUpdate val="0"/>
+  </c:externalData>
+</c:chartSpace>
+</file>
+
+<file path=word/charts/colors1.xml><?xml version="1.0" encoding="utf-8"?>
+<cs:colorStyle xmlns:cs="http://schemas.microsoft.com/office/drawing/2012/chartStyle" xmlns:a="http://schemas.openxmlformats.org/drawingml/2006/main" meth="cycle" id="10">
+  <a:schemeClr val="accent1"/>
+  <a:schemeClr val="accent2"/>
+  <a:schemeClr val="accent3"/>
+  <a:schemeClr val="accent4"/>
+  <a:schemeClr val="accent5"/>
+  <a:schemeClr val="accent6"/>
+  <cs:variation/>
+  <cs:variation>
+    <a:lumMod val="60000"/>
+  </cs:variation>
+  <cs:variation>
+    <a:lumMod val="80000"/>
+    <a:lumOff val="20000"/>
+  </cs:variation>
+  <cs:variation>
+    <a:lumMod val="80000"/>
+  </cs:variation>
+  <cs:variation>
+    <a:lumMod val="60000"/>
+    <a:lumOff val="40000"/>
+  </cs:variation>
+  <cs:variation>
+    <a:lumMod val="50000"/>
+  </cs:variation>
+  <cs:variation>
+    <a:lumMod val="70000"/>
+    <a:lumOff val="30000"/>
+  </cs:variation>
+  <cs:variation>
+    <a:lumMod val="70000"/>
+  </cs:variation>
+  <cs:variation>
+    <a:lumMod val="50000"/>
+    <a:lumOff val="50000"/>
+  </cs:variation>
+</cs:colorStyle>
+</file>
+
+<file path=word/charts/style1.xml><?xml version="1.0" encoding="utf-8"?>
+<cs:chartStyle xmlns:cs="http://schemas.microsoft.com/office/drawing/2012/chartStyle" xmlns:a="http://schemas.openxmlformats.org/drawingml/2006/main" id="216">
+  <cs:axisTitle>
+    <cs:lnRef idx="0"/>
+    <cs:fillRef idx="0"/>
+    <cs:effectRef idx="0"/>
+    <cs:fontRef idx="minor">
+      <a:schemeClr val="tx1">
+        <a:lumMod val="65000"/>
+        <a:lumOff val="35000"/>
+      </a:schemeClr>
+    </cs:fontRef>
+    <cs:defRPr sz="1000" kern="1200"/>
+  </cs:axisTitle>
+  <cs:categoryAxis>
+    <cs:lnRef idx="0"/>
+    <cs:fillRef idx="0"/>
+    <cs:effectRef idx="0"/>
+    <cs:fontRef idx="minor">
+      <a:schemeClr val="tx1">
+        <a:lumMod val="65000"/>
+        <a:lumOff val="35000"/>
+      </a:schemeClr>
+    </cs:fontRef>
+    <cs:spPr>
+      <a:ln w="9525" cap="flat" cmpd="sng" algn="ctr">
+        <a:solidFill>
+          <a:schemeClr val="tx1">
+            <a:lumMod val="15000"/>
+            <a:lumOff val="85000"/>
+          </a:schemeClr>
+        </a:solidFill>
+        <a:round/>
+      </a:ln>
+    </cs:spPr>
+    <cs:defRPr sz="900" kern="1200"/>
+  </cs:categoryAxis>
+  <cs:chartArea mods="allowNoFillOverride allowNoLineOverride">
+    <cs:lnRef idx="0"/>
+    <cs:fillRef idx="0"/>
+    <cs:effectRef idx="0"/>
+    <cs:fontRef idx="minor">
+      <a:schemeClr val="tx1"/>
+    </cs:fontRef>
+    <cs:spPr>
+      <a:solidFill>
+        <a:schemeClr val="bg1"/>
+      </a:solidFill>
+      <a:ln w="9525" cap="flat" cmpd="sng" algn="ctr">
+        <a:solidFill>
+          <a:schemeClr val="tx1">
+            <a:lumMod val="15000"/>
+            <a:lumOff val="85000"/>
+          </a:schemeClr>
+        </a:solidFill>
+        <a:round/>
+      </a:ln>
+    </cs:spPr>
+    <cs:defRPr sz="1000" kern="1200"/>
+  </cs:chartArea>
+  <cs:dataLabel>
+    <cs:lnRef idx="0"/>
+    <cs:fillRef idx="0"/>
+    <cs:effectRef idx="0"/>
+    <cs:fontRef idx="minor">
+      <a:schemeClr val="tx1">
+        <a:lumMod val="75000"/>
+        <a:lumOff val="25000"/>
+      </a:schemeClr>
+    </cs:fontRef>
+    <cs:defRPr sz="900" kern="1200"/>
+  </cs:dataLabel>
+  <cs:dataLabelCallout>
+    <cs:lnRef idx="0"/>
+    <cs:fillRef idx="0"/>
+    <cs:effectRef idx="0"/>
+    <cs:fontRef idx="minor">
+      <a:schemeClr val="dk1">
+        <a:lumMod val="65000"/>
+        <a:lumOff val="35000"/>
+      </a:schemeClr>
+    </cs:fontRef>
+    <cs:spPr>
+      <a:solidFill>
+        <a:schemeClr val="lt1"/>
+      </a:solidFill>
+      <a:ln>
+        <a:solidFill>
+          <a:schemeClr val="dk1">
+            <a:lumMod val="25000"/>
+            <a:lumOff val="75000"/>
+          </a:schemeClr>
+        </a:solidFill>
+      </a:ln>
+    </cs:spPr>
+    <cs:defRPr sz="900" kern="1200"/>
+    <cs:bodyPr rot="0" spcFirstLastPara="1" vertOverflow="clip" horzOverflow="clip" vert="horz" wrap="square" lIns="36576" tIns="18288" rIns="36576" bIns="18288" anchor="ctr" anchorCtr="1">
+      <a:spAutoFit/>
+    </cs:bodyPr>
+  </cs:dataLabelCallout>
+  <cs:dataPoint>
+    <cs:lnRef idx="0"/>
+    <cs:fillRef idx="1">
+      <cs:styleClr val="auto"/>
+    </cs:fillRef>
+    <cs:effectRef idx="0"/>
+    <cs:fontRef idx="minor">
+      <a:schemeClr val="tx1"/>
+    </cs:fontRef>
+  </cs:dataPoint>
+  <cs:dataPoint3D>
+    <cs:lnRef idx="0"/>
+    <cs:fillRef idx="1">
+      <cs:styleClr val="auto"/>
+    </cs:fillRef>
+    <cs:effectRef idx="0"/>
+    <cs:fontRef idx="minor">
+      <a:schemeClr val="tx1"/>
+    </cs:fontRef>
+  </cs:dataPoint3D>
+  <cs:dataPointLine>
+    <cs:lnRef idx="0">
+      <cs:styleClr val="auto"/>
+    </cs:lnRef>
+    <cs:fillRef idx="1"/>
+    <cs:effectRef idx="0"/>
+    <cs:fontRef idx="minor">
+      <a:schemeClr val="tx1"/>
+    </cs:fontRef>
+    <cs:spPr>
+      <a:ln w="28575" cap="rnd">
+        <a:solidFill>
+          <a:schemeClr val="phClr"/>
+        </a:solidFill>
+        <a:round/>
+      </a:ln>
+    </cs:spPr>
+  </cs:dataPointLine>
+  <cs:dataPointMarker>
+    <cs:lnRef idx="0">
+      <cs:styleClr val="auto"/>
+    </cs:lnRef>
+    <cs:fillRef idx="1">
+      <cs:styleClr val="auto"/>
+    </cs:fillRef>
+    <cs:effectRef idx="0"/>
+    <cs:fontRef idx="minor">
+      <a:schemeClr val="tx1"/>
+    </cs:fontRef>
+    <cs:spPr>
+      <a:ln w="9525">
+        <a:solidFill>
+          <a:schemeClr val="phClr"/>
+        </a:solidFill>
+      </a:ln>
+    </cs:spPr>
+  </cs:dataPointMarker>
+  <cs:dataPointMarkerLayout symbol="circle" size="5"/>
+  <cs:dataPointWireframe>
+    <cs:lnRef idx="0">
+      <cs:styleClr val="auto"/>
+    </cs:lnRef>
+    <cs:fillRef idx="1"/>
+    <cs:effectRef idx="0"/>
+    <cs:fontRef idx="minor">
+      <a:schemeClr val="tx1"/>
+    </cs:fontRef>
+    <cs:spPr>
+      <a:ln w="9525" cap="rnd">
+        <a:solidFill>
+          <a:schemeClr val="phClr"/>
+        </a:solidFill>
+        <a:round/>
+      </a:ln>
+    </cs:spPr>
+  </cs:dataPointWireframe>
+  <cs:dataTable>
+    <cs:lnRef idx="0"/>
+    <cs:fillRef idx="0"/>
+    <cs:effectRef idx="0"/>
+    <cs:fontRef idx="minor">
+      <a:schemeClr val="tx1">
+        <a:lumMod val="65000"/>
+        <a:lumOff val="35000"/>
+      </a:schemeClr>
+    </cs:fontRef>
+    <cs:spPr>
+      <a:noFill/>
+      <a:ln w="9525" cap="flat" cmpd="sng" algn="ctr">
+        <a:solidFill>
+          <a:schemeClr val="tx1">
+            <a:lumMod val="15000"/>
+            <a:lumOff val="85000"/>
+          </a:schemeClr>
+        </a:solidFill>
+        <a:round/>
+      </a:ln>
+    </cs:spPr>
+    <cs:defRPr sz="900" kern="1200"/>
+  </cs:dataTable>
+  <cs:downBar>
+    <cs:lnRef idx="0"/>
+    <cs:fillRef idx="0"/>
+    <cs:effectRef idx="0"/>
+    <cs:fontRef idx="minor">
+      <a:schemeClr val="tx1"/>
+    </cs:fontRef>
+    <cs:spPr>
+      <a:solidFill>
+        <a:schemeClr val="dk1">
+          <a:lumMod val="75000"/>
+          <a:lumOff val="25000"/>
+        </a:schemeClr>
+      </a:solidFill>
+      <a:ln w="9525" cap="flat" cmpd="sng" algn="ctr">
+        <a:solidFill>
+          <a:schemeClr val="tx1">
+            <a:lumMod val="65000"/>
+            <a:lumOff val="35000"/>
+          </a:schemeClr>
+        </a:solidFill>
+        <a:round/>
+      </a:ln>
+    </cs:spPr>
+  </cs:downBar>
+  <cs:dropLine>
+    <cs:lnRef idx="0"/>
+    <cs:fillRef idx="0"/>
+    <cs:effectRef idx="0"/>
+    <cs:fontRef idx="minor">
+      <a:schemeClr val="tx1"/>
+    </cs:fontRef>
+    <cs:spPr>
+      <a:ln w="9525" cap="flat" cmpd="sng" algn="ctr">
+        <a:solidFill>
+          <a:schemeClr val="tx1">
+            <a:lumMod val="35000"/>
+            <a:lumOff val="65000"/>
+          </a:schemeClr>
+        </a:solidFill>
+        <a:round/>
+      </a:ln>
+    </cs:spPr>
+  </cs:dropLine>
+  <cs:errorBar>
+    <cs:lnRef idx="0"/>
+    <cs:fillRef idx="0"/>
+    <cs:effectRef idx="0"/>
+    <cs:fontRef idx="minor">
+      <a:schemeClr val="tx1"/>
+    </cs:fontRef>
+    <cs:spPr>
+      <a:ln w="9525" cap="flat" cmpd="sng" algn="ctr">
+        <a:solidFill>
+          <a:schemeClr val="tx1">
+            <a:lumMod val="65000"/>
+            <a:lumOff val="35000"/>
+          </a:schemeClr>
+        </a:solidFill>
+        <a:round/>
+      </a:ln>
+    </cs:spPr>
+  </cs:errorBar>
+  <cs:floor>
+    <cs:lnRef idx="0"/>
+    <cs:fillRef idx="0"/>
+    <cs:effectRef idx="0"/>
+    <cs:fontRef idx="minor">
+      <a:schemeClr val="tx1"/>
+    </cs:fontRef>
+    <cs:spPr>
+      <a:noFill/>
+      <a:ln>
+        <a:noFill/>
+      </a:ln>
+    </cs:spPr>
+  </cs:floor>
+  <cs:gridlineMajor>
+    <cs:lnRef idx="0"/>
+    <cs:fillRef idx="0"/>
+    <cs:effectRef idx="0"/>
+    <cs:fontRef idx="minor">
+      <a:schemeClr val="tx1"/>
+    </cs:fontRef>
+    <cs:spPr>
+      <a:ln w="9525" cap="flat" cmpd="sng" algn="ctr">
+        <a:solidFill>
+          <a:schemeClr val="tx1">
+            <a:lumMod val="15000"/>
+            <a:lumOff val="85000"/>
+          </a:schemeClr>
+        </a:solidFill>
+        <a:round/>
+      </a:ln>
+    </cs:spPr>
+  </cs:gridlineMajor>
+  <cs:gridlineMinor>
+    <cs:lnRef idx="0"/>
+    <cs:fillRef idx="0"/>
+    <cs:effectRef idx="0"/>
+    <cs:fontRef idx="minor">
+      <a:schemeClr val="tx1"/>
+    </cs:fontRef>
+    <cs:spPr>
+      <a:ln w="9525" cap="flat" cmpd="sng" algn="ctr">
+        <a:solidFill>
+          <a:schemeClr val="tx1">
+            <a:lumMod val="5000"/>
+            <a:lumOff val="95000"/>
+          </a:schemeClr>
+        </a:solidFill>
+        <a:round/>
+      </a:ln>
+    </cs:spPr>
+  </cs:gridlineMinor>
+  <cs:hiLoLine>
+    <cs:lnRef idx="0"/>
+    <cs:fillRef idx="0"/>
+    <cs:effectRef idx="0"/>
+    <cs:fontRef idx="minor">
+      <a:schemeClr val="tx1"/>
+    </cs:fontRef>
+    <cs:spPr>
+      <a:ln w="9525" cap="flat" cmpd="sng" algn="ctr">
+        <a:solidFill>
+          <a:schemeClr val="tx1">
+            <a:lumMod val="50000"/>
+            <a:lumOff val="50000"/>
+          </a:schemeClr>
+        </a:solidFill>
+        <a:round/>
+      </a:ln>
+    </cs:spPr>
+  </cs:hiLoLine>
+  <cs:leaderLine>
+    <cs:lnRef idx="0"/>
+    <cs:fillRef idx="0"/>
+    <cs:effectRef idx="0"/>
+    <cs:fontRef idx="minor">
+      <a:schemeClr val="tx1"/>
+    </cs:fontRef>
+    <cs:spPr>
+      <a:ln w="9525" cap="flat" cmpd="sng" algn="ctr">
+        <a:solidFill>
+          <a:schemeClr val="tx1">
+            <a:lumMod val="35000"/>
+            <a:lumOff val="65000"/>
+          </a:schemeClr>
+        </a:solidFill>
+        <a:round/>
+      </a:ln>
+    </cs:spPr>
+  </cs:leaderLine>
+  <cs:legend>
+    <cs:lnRef idx="0"/>
+    <cs:fillRef idx="0"/>
+    <cs:effectRef idx="0"/>
+    <cs:fontRef idx="minor">
+      <a:schemeClr val="tx1">
+        <a:lumMod val="65000"/>
+        <a:lumOff val="35000"/>
+      </a:schemeClr>
+    </cs:fontRef>
+    <cs:defRPr sz="900" kern="1200"/>
+  </cs:legend>
+  <cs:plotArea mods="allowNoFillOverride allowNoLineOverride">
+    <cs:lnRef idx="0"/>
+    <cs:fillRef idx="0"/>
+    <cs:effectRef idx="0"/>
+    <cs:fontRef idx="minor">
+      <a:schemeClr val="tx1"/>
+    </cs:fontRef>
+  </cs:plotArea>
+  <cs:plotArea3D mods="allowNoFillOverride allowNoLineOverride">
+    <cs:lnRef idx="0"/>
+    <cs:fillRef idx="0"/>
+    <cs:effectRef idx="0"/>
+    <cs:fontRef idx="minor">
+      <a:schemeClr val="tx1"/>
+    </cs:fontRef>
+  </cs:plotArea3D>
+  <cs:seriesAxis>
+    <cs:lnRef idx="0"/>
+    <cs:fillRef idx="0"/>
+    <cs:effectRef idx="0"/>
+    <cs:fontRef idx="minor">
+      <a:schemeClr val="tx1">
+        <a:lumMod val="65000"/>
+        <a:lumOff val="35000"/>
+      </a:schemeClr>
+    </cs:fontRef>
+    <cs:defRPr sz="900" kern="1200"/>
+  </cs:seriesAxis>
+  <cs:seriesLine>
+    <cs:lnRef idx="0"/>
+    <cs:fillRef idx="0"/>
+    <cs:effectRef idx="0"/>
+    <cs:fontRef idx="minor">
+      <a:schemeClr val="tx1"/>
+    </cs:fontRef>
+    <cs:spPr>
+      <a:ln w="9525" cap="flat" cmpd="sng" algn="ctr">
+        <a:solidFill>
+          <a:schemeClr val="tx1">
+            <a:lumMod val="35000"/>
+            <a:lumOff val="65000"/>
+          </a:schemeClr>
+        </a:solidFill>
+        <a:round/>
+      </a:ln>
+    </cs:spPr>
+  </cs:seriesLine>
+  <cs:title>
+    <cs:lnRef idx="0"/>
+    <cs:fillRef idx="0"/>
+    <cs:effectRef idx="0"/>
+    <cs:fontRef idx="minor">
+      <a:schemeClr val="tx1">
+        <a:lumMod val="65000"/>
+        <a:lumOff val="35000"/>
+      </a:schemeClr>
+    </cs:fontRef>
+    <cs:defRPr sz="1400" b="0" kern="1200" spc="0" baseline="0"/>
+  </cs:title>
+  <cs:trendline>
+    <cs:lnRef idx="0">
+      <cs:styleClr val="auto"/>
+    </cs:lnRef>
+    <cs:fillRef idx="0"/>
+    <cs:effectRef idx="0"/>
+    <cs:fontRef idx="minor">
+      <a:schemeClr val="tx1"/>
+    </cs:fontRef>
+    <cs:spPr>
+      <a:ln w="19050" cap="rnd">
+        <a:solidFill>
+          <a:schemeClr val="phClr"/>
+        </a:solidFill>
+        <a:prstDash val="sysDot"/>
+      </a:ln>
+    </cs:spPr>
+  </cs:trendline>
+  <cs:trendlineLabel>
+    <cs:lnRef idx="0"/>
+    <cs:fillRef idx="0"/>
+    <cs:effectRef idx="0"/>
+    <cs:fontRef idx="minor">
+      <a:schemeClr val="tx1">
+        <a:lumMod val="65000"/>
+        <a:lumOff val="35000"/>
+      </a:schemeClr>
+    </cs:fontRef>
+    <cs:defRPr sz="900" kern="1200"/>
+  </cs:trendlineLabel>
+  <cs:upBar>
+    <cs:lnRef idx="0"/>
+    <cs:fillRef idx="0"/>
+    <cs:effectRef idx="0"/>
+    <cs:fontRef idx="minor">
+      <a:schemeClr val="tx1"/>
+    </cs:fontRef>
+    <cs:spPr>
+      <a:solidFill>
+        <a:schemeClr val="lt1"/>
+      </a:solidFill>
+      <a:ln w="9525" cap="flat" cmpd="sng" algn="ctr">
+        <a:solidFill>
+          <a:schemeClr val="tx1">
+            <a:lumMod val="65000"/>
+            <a:lumOff val="35000"/>
+          </a:schemeClr>
+        </a:solidFill>
+        <a:round/>
+      </a:ln>
+    </cs:spPr>
+  </cs:upBar>
+  <cs:valueAxis>
+    <cs:lnRef idx="0"/>
+    <cs:fillRef idx="0"/>
+    <cs:effectRef idx="0"/>
+    <cs:fontRef idx="minor">
+      <a:schemeClr val="tx1">
+        <a:lumMod val="65000"/>
+        <a:lumOff val="35000"/>
+      </a:schemeClr>
+    </cs:fontRef>
+    <cs:defRPr sz="900" kern="1200"/>
+  </cs:valueAxis>
+  <cs:wall>
+    <cs:lnRef idx="0"/>
+    <cs:fillRef idx="0"/>
+    <cs:effectRef idx="0"/>
+    <cs:fontRef idx="minor">
+      <a:schemeClr val="tx1"/>
+    </cs:fontRef>
+    <cs:spPr>
+      <a:noFill/>
+      <a:ln>
+        <a:noFill/>
+      </a:ln>
+    </cs:spPr>
+  </cs:wall>
+</cs:chartStyle>
+</file>
+
 <file path=word/theme/theme1.xml><?xml version="1.0" encoding="utf-8"?>
 <a:theme xmlns:a="http://schemas.openxmlformats.org/drawingml/2006/main" name="Office Theme">
   <a:themeElements>
@@ -5324,12 +6884,6 @@
 </file>
 
 <file path=customXml/item1.xml><?xml version="1.0" encoding="utf-8"?>
-<p:properties xmlns:p="http://schemas.microsoft.com/office/2006/metadata/properties" xmlns:xsi="http://www.w3.org/2001/XMLSchema-instance" xmlns:pc="http://schemas.microsoft.com/office/infopath/2007/PartnerControls">
-  <documentManagement/>
-</p:properties>
-</file>
-
-<file path=customXml/item2.xml><?xml version="1.0" encoding="utf-8"?>
 <ct:contentTypeSchema xmlns:ct="http://schemas.microsoft.com/office/2006/metadata/contentType" xmlns:ma="http://schemas.microsoft.com/office/2006/metadata/properties/metaAttributes" ct:_="" ma:_="" ma:contentTypeName="Document" ma:contentTypeID="0x0101004F0A10D078CF8A4BA8EAF7B3134BCCE7" ma:contentTypeVersion="4" ma:contentTypeDescription="Create a new document." ma:contentTypeScope="" ma:versionID="cbae014ef88fc02b6e36382bfa81b1e8">
   <xsd:schema xmlns:xsd="http://www.w3.org/2001/XMLSchema" xmlns:xs="http://www.w3.org/2001/XMLSchema" xmlns:p="http://schemas.microsoft.com/office/2006/metadata/properties" xmlns:ns2="18fcc44c-bc82-48c6-a8f0-f3b441530d01" targetNamespace="http://schemas.microsoft.com/office/2006/metadata/properties" ma:root="true" ma:fieldsID="31408968ec34daa75f5e1004886065e2" ns2:_="">
     <xsd:import namespace="18fcc44c-bc82-48c6-a8f0-f3b441530d01"/>
@@ -5473,6 +7027,12 @@
 </ct:contentTypeSchema>
 </file>
 
+<file path=customXml/item2.xml><?xml version="1.0" encoding="utf-8"?>
+<p:properties xmlns:p="http://schemas.microsoft.com/office/2006/metadata/properties" xmlns:xsi="http://www.w3.org/2001/XMLSchema-instance" xmlns:pc="http://schemas.microsoft.com/office/infopath/2007/PartnerControls">
+  <documentManagement/>
+</p:properties>
+</file>
+
 <file path=customXml/item3.xml><?xml version="1.0" encoding="utf-8"?>
 <?mso-contentType ?>
 <FormTemplates xmlns="http://schemas.microsoft.com/sharepoint/v3/contenttype/forms">
@@ -5483,15 +7043,6 @@
 </file>
 
 <file path=customXml/itemProps1.xml><?xml version="1.0" encoding="utf-8"?>
-<ds:datastoreItem xmlns:ds="http://schemas.openxmlformats.org/officeDocument/2006/customXml" ds:itemID="{19AE1C1E-8683-40E9-9E5D-43970F7BABC0}">
-  <ds:schemaRefs>
-    <ds:schemaRef ds:uri="http://schemas.microsoft.com/office/2006/metadata/properties"/>
-    <ds:schemaRef ds:uri="http://schemas.microsoft.com/office/infopath/2007/PartnerControls"/>
-  </ds:schemaRefs>
-</ds:datastoreItem>
-</file>
-
-<file path=customXml/itemProps2.xml><?xml version="1.0" encoding="utf-8"?>
 <ds:datastoreItem xmlns:ds="http://schemas.openxmlformats.org/officeDocument/2006/customXml" ds:itemID="{81EC8F81-12F0-481D-B317-86C3B79E17A0}">
   <ds:schemaRefs>
     <ds:schemaRef ds:uri="http://schemas.microsoft.com/office/2006/metadata/contentType"/>
@@ -5509,6 +7060,15 @@
 </ds:datastoreItem>
 </file>
 
+<file path=customXml/itemProps2.xml><?xml version="1.0" encoding="utf-8"?>
+<ds:datastoreItem xmlns:ds="http://schemas.openxmlformats.org/officeDocument/2006/customXml" ds:itemID="{19AE1C1E-8683-40E9-9E5D-43970F7BABC0}">
+  <ds:schemaRefs>
+    <ds:schemaRef ds:uri="http://schemas.microsoft.com/office/2006/metadata/properties"/>
+    <ds:schemaRef ds:uri="http://schemas.microsoft.com/office/infopath/2007/PartnerControls"/>
+  </ds:schemaRefs>
+</ds:datastoreItem>
+</file>
+
 <file path=customXml/itemProps3.xml><?xml version="1.0" encoding="utf-8"?>
 <ds:datastoreItem xmlns:ds="http://schemas.openxmlformats.org/officeDocument/2006/customXml" ds:itemID="{DEBF46A4-06F6-4CF5-A3E1-43E27129CEA0}">
   <ds:schemaRefs>

</xml_diff>